<commit_message>
some changes on proposal with paragraph spacing issues fixed
</commit_message>
<xml_diff>
--- a/Thesis Proposal Milson Final.docx
+++ b/Thesis Proposal Milson Final.docx
@@ -1,6 +1,6 @@
 
 <file path=word/document.xml><?xml version="1.0" encoding="utf-8"?>
-<w:document xmlns:wpc="http://schemas.microsoft.com/office/word/2010/wordprocessingCanvas" xmlns:cx="http://schemas.microsoft.com/office/drawing/2014/chartex" xmlns:cx1="http://schemas.microsoft.com/office/drawing/2015/9/8/chartex" xmlns:cx2="http://schemas.microsoft.com/office/drawing/2015/10/21/chartex" xmlns:mc="http://schemas.openxmlformats.org/markup-compatibility/2006" xmlns:o="urn:schemas-microsoft-com:office:office" xmlns:r="http://schemas.openxmlformats.org/officeDocument/2006/relationships" xmlns:m="http://schemas.openxmlformats.org/officeDocument/2006/math" xmlns:v="urn:schemas-microsoft-com:vml" xmlns:wp14="http://schemas.microsoft.com/office/word/2010/wordprocessingDrawing" xmlns:wp="http://schemas.openxmlformats.org/drawingml/2006/wordprocessingDrawing" xmlns:w10="urn:schemas-microsoft-com:office:word" xmlns:w="http://schemas.openxmlformats.org/wordprocessingml/2006/main" xmlns:w14="http://schemas.microsoft.com/office/word/2010/wordml" xmlns:w15="http://schemas.microsoft.com/office/word/2012/wordml" xmlns:w16se="http://schemas.microsoft.com/office/word/2015/wordml/symex" xmlns:wpg="http://schemas.microsoft.com/office/word/2010/wordprocessingGroup" xmlns:wpi="http://schemas.microsoft.com/office/word/2010/wordprocessingInk" xmlns:wne="http://schemas.microsoft.com/office/word/2006/wordml" xmlns:wps="http://schemas.microsoft.com/office/word/2010/wordprocessingShape" mc:Ignorable="w14 w15 w16se wp14">
+<w:document xmlns:wpc="http://schemas.microsoft.com/office/word/2010/wordprocessingCanvas" xmlns:mc="http://schemas.openxmlformats.org/markup-compatibility/2006" xmlns:o="urn:schemas-microsoft-com:office:office" xmlns:r="http://schemas.openxmlformats.org/officeDocument/2006/relationships" xmlns:m="http://schemas.openxmlformats.org/officeDocument/2006/math" xmlns:v="urn:schemas-microsoft-com:vml" xmlns:wp14="http://schemas.microsoft.com/office/word/2010/wordprocessingDrawing" xmlns:wp="http://schemas.openxmlformats.org/drawingml/2006/wordprocessingDrawing" xmlns:w10="urn:schemas-microsoft-com:office:word" xmlns:w="http://schemas.openxmlformats.org/wordprocessingml/2006/main" xmlns:w14="http://schemas.microsoft.com/office/word/2010/wordml" xmlns:w15="http://schemas.microsoft.com/office/word/2012/wordml" xmlns:wpg="http://schemas.microsoft.com/office/word/2010/wordprocessingGroup" xmlns:wpi="http://schemas.microsoft.com/office/word/2010/wordprocessingInk" xmlns:wne="http://schemas.microsoft.com/office/word/2006/wordml" xmlns:wps="http://schemas.microsoft.com/office/word/2010/wordprocessingShape" mc:Ignorable="w14 w15 wp14">
   <w:body>
     <w:p>
       <w:pPr>
@@ -3879,27 +3879,14 @@
       <w:r>
         <w:t xml:space="preserve">Figure </w:t>
       </w:r>
-      <w:r>
-        <w:fldChar w:fldCharType="begin"/>
-      </w:r>
-      <w:r>
-        <w:instrText xml:space="preserve"> SEQ Figure \* ARABIC </w:instrText>
-      </w:r>
-      <w:r>
-        <w:fldChar w:fldCharType="separate"/>
-      </w:r>
-      <w:r>
-        <w:rPr>
-          <w:noProof/>
-        </w:rPr>
-        <w:t>1</w:t>
-      </w:r>
-      <w:r>
-        <w:rPr>
-          <w:noProof/>
-        </w:rPr>
-        <w:fldChar w:fldCharType="end"/>
-      </w:r>
+      <w:fldSimple w:instr=" SEQ Figure \* ARABIC ">
+        <w:r>
+          <w:rPr>
+            <w:noProof/>
+          </w:rPr>
+          <w:t>1</w:t>
+        </w:r>
+      </w:fldSimple>
       <w:bookmarkEnd w:id="0"/>
       <w:r>
         <w:t xml:space="preserve"> P</w:t>
@@ -5768,6 +5755,207 @@
       <w:r>
         <w:t xml:space="preserve"> and user roles.</w:t>
       </w:r>
+      <w:r>
+        <w:t xml:space="preserve"> </w:t>
+      </w:r>
+      <w:r>
+        <w:t xml:space="preserve">WfMSs are </w:t>
+      </w:r>
+      <w:r>
+        <w:t xml:space="preserve">very </w:t>
+      </w:r>
+      <w:r>
+        <w:t>popular and widely</w:t>
+      </w:r>
+      <w:r>
+        <w:t xml:space="preserve"> used to aid and streamline business processes in numerous application domains such as office automation, </w:t>
+      </w:r>
+      <w:r>
+        <w:t>finance</w:t>
+      </w:r>
+      <w:r>
+        <w:t>,</w:t>
+      </w:r>
+      <w:r>
+        <w:t xml:space="preserve"> and banking, healthcare,</w:t>
+      </w:r>
+      <w:r>
+        <w:t xml:space="preserve"> </w:t>
+      </w:r>
+      <w:r>
+        <w:t xml:space="preserve">telecommunications, manufacturing and production, </w:t>
+      </w:r>
+      <w:r>
+        <w:rPr>
+          <w:noProof/>
+        </w:rPr>
+        <w:t>etc</w:t>
+      </w:r>
+      <w:r>
+        <w:t xml:space="preserve">. </w:t>
+      </w:r>
+      <w:r>
+        <w:fldChar w:fldCharType="begin" w:fldLock="1"/>
+      </w:r>
+      <w:r>
+        <w:instrText>ADDIN CSL_CITATION { "citationItems" : [ { "id" : "ITEM-1", "itemData" : { "DOI" : "10.1109/ISCCSP.2004.1296239", "ISBN" : "0-7803-8379-6", "abstract" : "A workflow is a coordinated arrangement of related tasks in an automated process, the systematic execution of which, ultimately achieves some goal. Workflow management systems (WFMSs) are becoming very popular and are being used to support many of the day to day workflows in large organizations. Workflow management systems are used for critical and strategic applications. Since, security is an essential and fundamental part of workflows, the workflow management system has to manage and execute the workflows in a secure way. Security, in a workflow context, involves the implementation of access control security mechanisms to ensure that tasks are performed by authorized subjects only. In this paper we propose a workflow authorization model capable of specifying authorization in such a way that subjects gain access to required objects only during the execution of the task. We build our model over the well known RBAC framework, and that in addition extends RBAC by including new rules in order to be adaptable with workflow context.", "author" : [ { "dropping-particle" : "", "family" : "Chaari", "given" : "S.", "non-dropping-particle" : "", "parse-names" : false, "suffix" : "" }, { "dropping-particle" : "", "family" : "Biennier", "given" : "F.", "non-dropping-particle" : "", "parse-names" : false, "suffix" : "" }, { "dropping-particle" : "Ben", "family" : "Amar", "given" : "C.", "non-dropping-particle" : "", "parse-names" : false, "suffix" : "" }, { "dropping-particle" : "", "family" : "Favrel", "given" : "J.", "non-dropping-particle" : "", "parse-names" : false, "suffix" : "" } ], "container-title" : "First International Symposium on Control, Communications and Signal Processing, 2004.", "id" : "ITEM-1", "issued" : { "date-parts" : [ [ "2004" ] ] }, "page" : "141-148", "title" : "An authorization and access control model for workflow", "type" : "article-journal" }, "uris" : [ "http://www.mendeley.com/documents/?uuid=dc65e0ae-39cc-4917-b5a5-2ed05161bcdd" ] } ], "mendeley" : { "formattedCitation" : "[12]", "plainTextFormattedCitation" : "[12]", "previouslyFormattedCitation" : "[12]" }, "properties" : { "noteIndex" : 0 }, "schema" : "https://github.com/citation-style-language/schema/raw/master/csl-citation.json" }</w:instrText>
+      </w:r>
+      <w:r>
+        <w:fldChar w:fldCharType="separate"/>
+      </w:r>
+      <w:r>
+        <w:rPr>
+          <w:noProof/>
+        </w:rPr>
+        <w:t>[12]</w:t>
+      </w:r>
+      <w:r>
+        <w:fldChar w:fldCharType="end"/>
+      </w:r>
+      <w:r>
+        <w:fldChar w:fldCharType="begin" w:fldLock="1"/>
+      </w:r>
+      <w:r>
+        <w:instrText>ADDIN CSL_CITATION { "citationItems" : [ { "id" : "ITEM-1", "itemData" : { "DOI" : "10.1145/300830.300837", "ISBN" : "1094-9224", "ISSN" : "10949224", "abstract" : "In recent years, workflow management systems (WFMSs) have gained popularity in both research and commercial sectors. WFMSs are used to coordinate and streamline business processes. Very large WFMSs are often used in organizations with users in the range of several thousands and process instances in the range of tens and thousands. To simplify the complexity of security administration, it is common practice in many businesses to allocate a role for each activity in the process and then assign one or more users to each role\u2014granting an authorization to roles rather than to users. Typically, security policies are expressed as constraints (or rules) on users and roles; separation of duties is a well-known constraint. Unfortunately, current role-based access control models are not adequate to model such constraints. To address this issue we (1) present a language to express both static and dynamic authorization constraints as clauses in a logic program; (2) provide formal notions of constraint consistency; and (3) propose algorithms to check the consistency of constraints and assign users and roles to tasks that constitute the workflow in such a way that no constraints are violated.", "author" : [ { "dropping-particle" : "", "family" : "Bertino", "given" : "Elisa", "non-dropping-particle" : "", "parse-names" : false, "suffix" : "" }, { "dropping-particle" : "", "family" : "Ferrari", "given" : "Elena", "non-dropping-particle" : "", "parse-names" : false, "suffix" : "" }, { "dropping-particle" : "", "family" : "Atluri", "given" : "Vijay", "non-dropping-particle" : "", "parse-names" : false, "suffix" : "" } ], "container-title" : "ACM Transactions on Information and System Security", "id" : "ITEM-1", "issue" : "1", "issued" : { "date-parts" : [ [ "1999" ] ] }, "page" : "65-104", "title" : "The specification and enforcement of authorization constraints in workflow management systems", "type" : "article-journal", "volume" : "2" }, "uris" : [ "http://www.mendeley.com/documents/?uuid=d1ce5e19-9dde-4a41-95ff-7ea2c5d4704b" ] } ], "mendeley" : { "formattedCitation" : "[13]", "plainTextFormattedCitation" : "[13]", "previouslyFormattedCitation" : "[13]" }, "properties" : { "noteIndex" : 0 }, "schema" : "https://github.com/citation-style-language/schema/raw/master/csl-citation.json" }</w:instrText>
+      </w:r>
+      <w:r>
+        <w:fldChar w:fldCharType="separate"/>
+      </w:r>
+      <w:r>
+        <w:rPr>
+          <w:noProof/>
+        </w:rPr>
+        <w:t>[13]</w:t>
+      </w:r>
+      <w:r>
+        <w:fldChar w:fldCharType="end"/>
+      </w:r>
+      <w:r>
+        <w:t>. Such large organizations have</w:t>
+      </w:r>
+      <w:r>
+        <w:t xml:space="preserve"> a</w:t>
+      </w:r>
+      <w:r>
+        <w:t xml:space="preserve"> </w:t>
+      </w:r>
+      <w:r>
+        <w:rPr>
+          <w:noProof/>
+        </w:rPr>
+        <w:t>broad</w:t>
+      </w:r>
+      <w:r>
+        <w:t xml:space="preserve"> range of users and diverse resource allocations. A general objective</w:t>
+      </w:r>
+      <w:r>
+        <w:t xml:space="preserve"> of </w:t>
+      </w:r>
+      <w:r>
+        <w:t xml:space="preserve">such </w:t>
+      </w:r>
+      <w:r>
+        <w:t xml:space="preserve">workflow </w:t>
+      </w:r>
+      <w:r>
+        <w:t xml:space="preserve">management </w:t>
+      </w:r>
+      <w:r>
+        <w:t>systems</w:t>
+      </w:r>
+      <w:r>
+        <w:t xml:space="preserve"> is</w:t>
+      </w:r>
+      <w:r>
+        <w:t xml:space="preserve"> </w:t>
+      </w:r>
+      <w:r>
+        <w:t xml:space="preserve">to </w:t>
+      </w:r>
+      <w:r>
+        <w:t xml:space="preserve">support </w:t>
+      </w:r>
+      <w:r>
+        <w:t>increased</w:t>
+      </w:r>
+      <w:r>
+        <w:t xml:space="preserve"> workflow</w:t>
+      </w:r>
+      <w:r>
+        <w:t xml:space="preserve"> automation </w:t>
+      </w:r>
+      <w:r>
+        <w:t xml:space="preserve">and security requirements </w:t>
+      </w:r>
+      <w:r>
+        <w:t>in</w:t>
+      </w:r>
+      <w:r>
+        <w:t xml:space="preserve"> </w:t>
+      </w:r>
+      <w:r>
+        <w:t>complex</w:t>
+      </w:r>
+      <w:r>
+        <w:t xml:space="preserve"> </w:t>
+      </w:r>
+      <w:r>
+        <w:t xml:space="preserve">real-world </w:t>
+      </w:r>
+      <w:r>
+        <w:t>environments</w:t>
+      </w:r>
+      <w:r>
+        <w:t xml:space="preserve"> </w:t>
+      </w:r>
+      <w:r>
+        <w:t>involving</w:t>
+      </w:r>
+      <w:r>
+        <w:t xml:space="preserve"> </w:t>
+      </w:r>
+      <w:r>
+        <w:t>heterogeneous</w:t>
+      </w:r>
+      <w:r>
+        <w:t>,</w:t>
+      </w:r>
+      <w:r>
+        <w:t xml:space="preserve">  autonomous, </w:t>
+      </w:r>
+      <w:r>
+        <w:t xml:space="preserve">and </w:t>
+      </w:r>
+      <w:r>
+        <w:t>distributed information</w:t>
+      </w:r>
+      <w:r>
+        <w:t xml:space="preserve"> systems</w:t>
+      </w:r>
+      <w:r>
+        <w:t xml:space="preserve"> </w:t>
+      </w:r>
+      <w:r>
+        <w:fldChar w:fldCharType="begin" w:fldLock="1"/>
+      </w:r>
+      <w:r>
+        <w:instrText>ADDIN CSL_CITATION { "citationItems" : [ { "id" : "ITEM-1", "itemData" : { "DOI" : "10.1007/BF01277643", "ISBN" : "0926-8782", "ISSN" : "09268782", "abstract" : "Today's business enterprises must deal with global competition, reduce the cost of doing business, and rapidly develop new services and products. To address these requirements enterprises must constantly reconsider and optimize the way they do business and change their information systems and applications to support evolving business processes. Workflow technology facilitates these by providing methodologies and software to support (i) business process modeling to capture business processes as workflow specifications, (ii) business process reengineering to optimize specified processes, and (iii) workflow automation to generate workflow implementations from workflow specifications. This paper provides a high-level overview of the current workflow management methodologies and software products. In addition, we discuss the infrastructure technologies that can address the limitations of current commercial workflow technology and extend the scope and mission of workflow management systems to support increased workflow automation in complex real-world environments involving heterogeneous, autonomous, and distributed information systems. In particular, we discuss how distributed object management and customized transaction management can support further advances in the commercial state of the art in this area. \u00a9 1995 Kluwer Academic Publishers.", "author" : [ { "dropping-particle" : "", "family" : "Georgakopoulos", "given" : "Diimitrios", "non-dropping-particle" : "", "parse-names" : false, "suffix" : "" }, { "dropping-particle" : "", "family" : "Hornick", "given" : "Mark", "non-dropping-particle" : "", "parse-names" : false, "suffix" : "" }, { "dropping-particle" : "", "family" : "Sheth", "given" : "Amit", "non-dropping-particle" : "", "parse-names" : false, "suffix" : "" } ], "container-title" : "Distributed and Parallel Databases", "id" : "ITEM-1", "issue" : "2", "issued" : { "date-parts" : [ [ "1995" ] ] }, "page" : "119-153", "title" : "An overview of workflow management: From process modeling to workflow automation infrastructure", "type" : "article-journal", "volume" : "3" }, "uris" : [ "http://www.mendeley.com/documents/?uuid=e692c573-2d84-41d9-9959-b4073a4c07db" ] } ], "mendeley" : { "formattedCitation" : "[14]", "plainTextFormattedCitation" : "[14]", "previouslyFormattedCitation" : "[14]" }, "properties" : { "noteIndex" : 0 }, "schema" : "https://github.com/citation-style-language/schema/raw/master/csl-citation.json" }</w:instrText>
+      </w:r>
+      <w:r>
+        <w:fldChar w:fldCharType="separate"/>
+      </w:r>
+      <w:r>
+        <w:rPr>
+          <w:noProof/>
+        </w:rPr>
+        <w:t>[14]</w:t>
+      </w:r>
+      <w:r>
+        <w:fldChar w:fldCharType="end"/>
+      </w:r>
+      <w:r>
+        <w:t xml:space="preserve">. </w:t>
+      </w:r>
     </w:p>
     <w:p>
       <w:pPr>
@@ -5776,46 +5964,25 @@
         <w:jc w:val="both"/>
       </w:pPr>
       <w:r>
-        <w:t xml:space="preserve">WfMSs are </w:t>
-      </w:r>
-      <w:r>
-        <w:t xml:space="preserve">very </w:t>
-      </w:r>
-      <w:r>
-        <w:t>popular and widely</w:t>
-      </w:r>
-      <w:r>
-        <w:t xml:space="preserve"> used to aid and streamline business processes in numerous application domains such as office automation, </w:t>
-      </w:r>
-      <w:r>
-        <w:t>finance</w:t>
+        <w:t xml:space="preserve">The concept of role-based access control (RBAC) began with early </w:t>
+      </w:r>
+      <w:r>
+        <w:t>multi-user</w:t>
       </w:r>
       <w:r>
         <w:t>,</w:t>
       </w:r>
       <w:r>
-        <w:t xml:space="preserve"> and banking, healthcare,</w:t>
-      </w:r>
-      <w:r>
-        <w:t xml:space="preserve"> </w:t>
-      </w:r>
-      <w:r>
-        <w:t xml:space="preserve">telecommunications, manufacturing and production, </w:t>
-      </w:r>
-      <w:r>
-        <w:rPr>
-          <w:noProof/>
-        </w:rPr>
-        <w:t>etc</w:t>
-      </w:r>
-      <w:r>
-        <w:t xml:space="preserve">. </w:t>
+        <w:t xml:space="preserve"> and multi-application on</w:t>
+      </w:r>
+      <w:r>
+        <w:t>line systems pioneered in the 1970s</w:t>
       </w:r>
       <w:r>
         <w:fldChar w:fldCharType="begin" w:fldLock="1"/>
       </w:r>
       <w:r>
-        <w:instrText>ADDIN CSL_CITATION { "citationItems" : [ { "id" : "ITEM-1", "itemData" : { "DOI" : "10.1109/ISCCSP.2004.1296239", "ISBN" : "0-7803-8379-6", "abstract" : "A workflow is a coordinated arrangement of related tasks in an automated process, the systematic execution of which, ultimately achieves some goal. Workflow management systems (WFMSs) are becoming very popular and are being used to support many of the day to day workflows in large organizations. Workflow management systems are used for critical and strategic applications. Since, security is an essential and fundamental part of workflows, the workflow management system has to manage and execute the workflows in a secure way. Security, in a workflow context, involves the implementation of access control security mechanisms to ensure that tasks are performed by authorized subjects only. In this paper we propose a workflow authorization model capable of specifying authorization in such a way that subjects gain access to required objects only during the execution of the task. We build our model over the well known RBAC framework, and that in addition extends RBAC by including new rules in order to be adaptable with workflow context.", "author" : [ { "dropping-particle" : "", "family" : "Chaari", "given" : "S.", "non-dropping-particle" : "", "parse-names" : false, "suffix" : "" }, { "dropping-particle" : "", "family" : "Biennier", "given" : "F.", "non-dropping-particle" : "", "parse-names" : false, "suffix" : "" }, { "dropping-particle" : "Ben", "family" : "Amar", "given" : "C.", "non-dropping-particle" : "", "parse-names" : false, "suffix" : "" }, { "dropping-particle" : "", "family" : "Favrel", "given" : "J.", "non-dropping-particle" : "", "parse-names" : false, "suffix" : "" } ], "container-title" : "First International Symposium on Control, Communications and Signal Processing, 2004.", "id" : "ITEM-1", "issued" : { "date-parts" : [ [ "2004" ] ] }, "page" : "141-148", "title" : "An authorization and access control model for workflow", "type" : "article-journal" }, "uris" : [ "http://www.mendeley.com/documents/?uuid=dc65e0ae-39cc-4917-b5a5-2ed05161bcdd" ] } ], "mendeley" : { "formattedCitation" : "[12]", "plainTextFormattedCitation" : "[12]", "previouslyFormattedCitation" : "[12]" }, "properties" : { "noteIndex" : 0 }, "schema" : "https://github.com/citation-style-language/schema/raw/master/csl-citation.json" }</w:instrText>
+        <w:instrText>ADDIN CSL_CITATION { "citationItems" : [ { "id" : "ITEM-1", "itemData" : { "DOI" : "10.1109/2.485845", "ISBN" : "1580533701", "ISSN" : "00189162", "abstract" : "Security administration of large systems is complex, but it can be simplified by a role-based access control approach. This article explains why RBAC is receiving renewed attention as a method of security administration and review, describes a framework of four reference models developed to better understand RBAC and categorizes different implementations, and discusses the use of RBAC to manage itself", "author" : [ { "dropping-particle" : "", "family" : "Sandhu", "given" : "Ravi S", "non-dropping-particle" : "", "parse-names" : false, "suffix" : "" }, { "dropping-particle" : "", "family" : "Coyne", "given" : "Edward J", "non-dropping-particle" : "", "parse-names" : false, "suffix" : "" }, { "dropping-particle" : "", "family" : "Feinstein", "given" : "Hal L", "non-dropping-particle" : "", "parse-names" : false, "suffix" : "" }, { "dropping-particle" : "", "family" : "Youman", "given" : "Charles E", "non-dropping-particle" : "", "parse-names" : false, "suffix" : "" } ], "container-title" : "IEEE Computer", "id" : "ITEM-1", "issue" : "2", "issued" : { "date-parts" : [ [ "1995" ] ] }, "page" : "38-47", "title" : "Role-Based Access Control Models", "type" : "article-journal", "volume" : "29" }, "uris" : [ "http://www.mendeley.com/documents/?uuid=a941ca06-ccee-45f4-a365-495fd192e0a9" ] } ], "mendeley" : { "formattedCitation" : "[15]", "plainTextFormattedCitation" : "[15]", "previouslyFormattedCitation" : "[15]" }, "properties" : { "noteIndex" : 0 }, "schema" : "https://github.com/citation-style-language/schema/raw/master/csl-citation.json" }</w:instrText>
       </w:r>
       <w:r>
         <w:fldChar w:fldCharType="separate"/>
@@ -5824,223 +5991,32 @@
         <w:rPr>
           <w:noProof/>
         </w:rPr>
-        <w:t>[12]</w:t>
+        <w:t>[15]</w:t>
       </w:r>
       <w:r>
         <w:fldChar w:fldCharType="end"/>
       </w:r>
       <w:r>
-        <w:fldChar w:fldCharType="begin" w:fldLock="1"/>
-      </w:r>
-      <w:r>
-        <w:instrText>ADDIN CSL_CITATION { "citationItems" : [ { "id" : "ITEM-1", "itemData" : { "DOI" : "10.1145/300830.300837", "ISBN" : "1094-9224", "ISSN" : "10949224", "abstract" : "In recent years, workflow management systems (WFMSs) have gained popularity in both research and commercial sectors. WFMSs are used to coordinate and streamline business processes. Very large WFMSs are often used in organizations with users in the range of several thousands and process instances in the range of tens and thousands. To simplify the complexity of security administration, it is common practice in many businesses to allocate a role for each activity in the process and then assign one or more users to each role\u2014granting an authorization to roles rather than to users. Typically, security policies are expressed as constraints (or rules) on users and roles; separation of duties is a well-known constraint. Unfortunately, current role-based access control models are not adequate to model such constraints. To address this issue we (1) present a language to express both static and dynamic authorization constraints as clauses in a logic program; (2) provide formal notions of constraint consistency; and (3) propose algorithms to check the consistency of constraints and assign users and roles to tasks that constitute the workflow in such a way that no constraints are violated.", "author" : [ { "dropping-particle" : "", "family" : "Bertino", "given" : "Elisa", "non-dropping-particle" : "", "parse-names" : false, "suffix" : "" }, { "dropping-particle" : "", "family" : "Ferrari", "given" : "Elena", "non-dropping-particle" : "", "parse-names" : false, "suffix" : "" }, { "dropping-particle" : "", "family" : "Atluri", "given" : "Vijay", "non-dropping-particle" : "", "parse-names" : false, "suffix" : "" } ], "container-title" : "ACM Transactions on Information and System Security", "id" : "ITEM-1", "issue" : "1", "issued" : { "date-parts" : [ [ "1999" ] ] }, "page" : "65-104", "title" : "The specification and enforcement of authorization constraints in workflow management systems", "type" : "article-journal", "volume" : "2" }, "uris" : [ "http://www.mendeley.com/documents/?uuid=d1ce5e19-9dde-4a41-95ff-7ea2c5d4704b" ] } ], "mendeley" : { "formattedCitation" : "[13]", "plainTextFormattedCitation" : "[13]", "previouslyFormattedCitation" : "[13]" }, "properties" : { "noteIndex" : 0 }, "schema" : "https://github.com/citation-style-language/schema/raw/master/csl-citation.json" }</w:instrText>
-      </w:r>
-      <w:r>
-        <w:fldChar w:fldCharType="separate"/>
-      </w:r>
-      <w:r>
-        <w:rPr>
-          <w:noProof/>
-        </w:rPr>
-        <w:t>[13]</w:t>
-      </w:r>
-      <w:r>
-        <w:fldChar w:fldCharType="end"/>
-      </w:r>
-      <w:r>
-        <w:t>. Such large organizations have</w:t>
-      </w:r>
-      <w:r>
-        <w:t xml:space="preserve"> a</w:t>
-      </w:r>
-      <w:r>
-        <w:t xml:space="preserve"> </w:t>
-      </w:r>
-      <w:r>
-        <w:rPr>
-          <w:noProof/>
-        </w:rPr>
-        <w:t>broad</w:t>
-      </w:r>
-      <w:r>
-        <w:t xml:space="preserve"> range of users and diverse resource allocations. A general objective</w:t>
-      </w:r>
-      <w:r>
-        <w:t xml:space="preserve"> of </w:t>
-      </w:r>
-      <w:r>
-        <w:t xml:space="preserve">such </w:t>
-      </w:r>
-      <w:r>
-        <w:t xml:space="preserve">workflow </w:t>
-      </w:r>
-      <w:r>
-        <w:t xml:space="preserve">management </w:t>
-      </w:r>
-      <w:r>
-        <w:t>systems</w:t>
-      </w:r>
-      <w:r>
-        <w:t xml:space="preserve"> is</w:t>
-      </w:r>
-      <w:r>
-        <w:t xml:space="preserve"> </w:t>
-      </w:r>
-      <w:r>
-        <w:t xml:space="preserve">to </w:t>
-      </w:r>
-      <w:r>
-        <w:t xml:space="preserve">support </w:t>
-      </w:r>
-      <w:r>
-        <w:t>increased</w:t>
-      </w:r>
-      <w:r>
-        <w:t xml:space="preserve"> workflow</w:t>
-      </w:r>
-      <w:r>
-        <w:t xml:space="preserve"> automation </w:t>
-      </w:r>
-      <w:r>
-        <w:t xml:space="preserve">and security requirements </w:t>
-      </w:r>
-      <w:r>
-        <w:t>in</w:t>
-      </w:r>
-      <w:r>
-        <w:t xml:space="preserve"> </w:t>
-      </w:r>
-      <w:r>
-        <w:t>complex</w:t>
-      </w:r>
-      <w:r>
-        <w:t xml:space="preserve"> </w:t>
-      </w:r>
-      <w:r>
-        <w:t xml:space="preserve">real-world </w:t>
-      </w:r>
-      <w:r>
-        <w:t>environments</w:t>
-      </w:r>
-      <w:r>
-        <w:t xml:space="preserve"> </w:t>
-      </w:r>
-      <w:r>
-        <w:t>involving</w:t>
-      </w:r>
-      <w:r>
-        <w:t xml:space="preserve"> </w:t>
-      </w:r>
-      <w:r>
-        <w:t>heterogeneous</w:t>
-      </w:r>
-      <w:r>
-        <w:t>,</w:t>
-      </w:r>
-      <w:r>
-        <w:t xml:space="preserve">  autonomous, </w:t>
-      </w:r>
-      <w:r>
-        <w:t xml:space="preserve">and </w:t>
-      </w:r>
-      <w:r>
-        <w:t>distributed information</w:t>
-      </w:r>
-      <w:r>
-        <w:t xml:space="preserve"> systems</w:t>
-      </w:r>
-      <w:r>
-        <w:t xml:space="preserve"> </w:t>
-      </w:r>
-      <w:r>
-        <w:fldChar w:fldCharType="begin" w:fldLock="1"/>
-      </w:r>
-      <w:r>
-        <w:instrText>ADDIN CSL_CITATION { "citationItems" : [ { "id" : "ITEM-1", "itemData" : { "DOI" : "10.1007/BF01277643", "ISBN" : "0926-8782", "ISSN" : "09268782", "abstract" : "Today's business enterprises must deal with global competition, reduce the cost of doing business, and rapidly develop new services and products. To address these requirements enterprises must constantly reconsider and optimize the way they do business and change their information systems and applications to support evolving business processes. Workflow technology facilitates these by providing methodologies and software to support (i) business process modeling to capture business processes as workflow specifications, (ii) business process reengineering to optimize specified processes, and (iii) workflow automation to generate workflow implementations from workflow specifications. This paper provides a high-level overview of the current workflow management methodologies and software products. In addition, we discuss the infrastructure technologies that can address the limitations of current commercial workflow technology and extend the scope and mission of workflow management systems to support increased workflow automation in complex real-world environments involving heterogeneous, autonomous, and distributed information systems. In particular, we discuss how distributed object management and customized transaction management can support further advances in the commercial state of the art in this area. \u00a9 1995 Kluwer Academic Publishers.", "author" : [ { "dropping-particle" : "", "family" : "Georgakopoulos", "given" : "Diimitrios", "non-dropping-particle" : "", "parse-names" : false, "suffix" : "" }, { "dropping-particle" : "", "family" : "Hornick", "given" : "Mark", "non-dropping-particle" : "", "parse-names" : false, "suffix" : "" }, { "dropping-particle" : "", "family" : "Sheth", "given" : "Amit", "non-dropping-particle" : "", "parse-names" : false, "suffix" : "" } ], "container-title" : "Distributed and Parallel Databases", "id" : "ITEM-1", "issue" : "2", "issued" : { "date-parts" : [ [ "1995" ] ] }, "page" : "119-153", "title" : "An overview of workflow management: From process modeling to workflow automation infrastructure", "type" : "article-journal", "volume" : "3" }, "uris" : [ "http://www.mendeley.com/documents/?uuid=e692c573-2d84-41d9-9959-b4073a4c07db" ] } ], "mendeley" : { "formattedCitation" : "[14]", "plainTextFormattedCitation" : "[14]", "previouslyFormattedCitation" : "[14]" }, "properties" : { "noteIndex" : 0 }, "schema" : "https://github.com/citation-style-language/schema/raw/master/csl-citation.json" }</w:instrText>
-      </w:r>
-      <w:r>
-        <w:fldChar w:fldCharType="separate"/>
-      </w:r>
-      <w:r>
-        <w:rPr>
-          <w:noProof/>
-        </w:rPr>
-        <w:t>[14]</w:t>
-      </w:r>
-      <w:r>
-        <w:fldChar w:fldCharType="end"/>
-      </w:r>
-      <w:r>
-        <w:t xml:space="preserve">. </w:t>
-      </w:r>
-    </w:p>
-    <w:p>
-      <w:pPr>
-        <w:shd w:val="clear" w:color="auto" w:fill="FFFFFF"/>
-        <w:spacing w:after="0" w:line="240" w:lineRule="auto"/>
-        <w:jc w:val="both"/>
-      </w:pPr>
-    </w:p>
-    <w:p>
-      <w:pPr>
-        <w:shd w:val="clear" w:color="auto" w:fill="FFFFFF"/>
-        <w:spacing w:after="0" w:line="240" w:lineRule="auto"/>
-        <w:jc w:val="both"/>
-      </w:pPr>
-      <w:r>
-        <w:t xml:space="preserve">The concept of role-based access control (RBAC) began with early </w:t>
-      </w:r>
-      <w:r>
-        <w:t>multi-user</w:t>
-      </w:r>
-      <w:r>
-        <w:t>,</w:t>
-      </w:r>
-      <w:r>
-        <w:t xml:space="preserve"> and multi-application on</w:t>
-      </w:r>
-      <w:r>
-        <w:t>line systems pioneered in the 1970s</w:t>
-      </w:r>
-      <w:r>
-        <w:fldChar w:fldCharType="begin" w:fldLock="1"/>
-      </w:r>
-      <w:r>
-        <w:instrText>ADDIN CSL_CITATION { "citationItems" : [ { "id" : "ITEM-1", "itemData" : { "DOI" : "10.1109/2.485845", "ISBN" : "1580533701", "ISSN" : "00189162", "abstract" : "Security administration of large systems is complex, but it can be simplified by a role-based access control approach. This article explains why RBAC is receiving renewed attention as a method of security administration and review, describes a framework of four reference models developed to better understand RBAC and categorizes different implementations, and discusses the use of RBAC to manage itself", "author" : [ { "dropping-particle" : "", "family" : "Sandhu", "given" : "Ravi S", "non-dropping-particle" : "", "parse-names" : false, "suffix" : "" }, { "dropping-particle" : "", "family" : "Coyne", "given" : "Edward J", "non-dropping-particle" : "", "parse-names" : false, "suffix" : "" }, { "dropping-particle" : "", "family" : "Feinstein", "given" : "Hal L", "non-dropping-particle" : "", "parse-names" : false, "suffix" : "" }, { "dropping-particle" : "", "family" : "Youman", "given" : "Charles E", "non-dropping-particle" : "", "parse-names" : false, "suffix" : "" } ], "container-title" : "IEEE Computer", "id" : "ITEM-1", "issue" : "2", "issued" : { "date-parts" : [ [ "1995" ] ] }, "page" : "38-47", "title" : "Role-Based Access Control Models", "type" : "article-journal", "volume" : "29" }, "uris" : [ "http://www.mendeley.com/documents/?uuid=a941ca06-ccee-45f4-a365-495fd192e0a9" ] } ], "mendeley" : { "formattedCitation" : "[15]", "plainTextFormattedCitation" : "[15]", "previouslyFormattedCitation" : "[15]" }, "properties" : { "noteIndex" : 0 }, "schema" : "https://github.com/citation-style-language/schema/raw/master/csl-citation.json" }</w:instrText>
-      </w:r>
-      <w:r>
-        <w:fldChar w:fldCharType="separate"/>
-      </w:r>
-      <w:r>
-        <w:rPr>
-          <w:noProof/>
-        </w:rPr>
-        <w:t>[15]</w:t>
-      </w:r>
-      <w:r>
-        <w:fldChar w:fldCharType="end"/>
-      </w:r>
-      <w:r>
         <w:t xml:space="preserve">. The traditional RBAC model is insufficient </w:t>
       </w:r>
       <w:r>
         <w:t>that</w:t>
       </w:r>
       <w:r>
-        <w:t xml:space="preserve"> cannot give fine-</w:t>
+        <w:t xml:space="preserve"> cannot give fine-grained </w:t>
+      </w:r>
+      <w:r>
+        <w:t xml:space="preserve">access </w:t>
+      </w:r>
+      <w:r>
+        <w:t>constraints</w:t>
+      </w:r>
+      <w:r>
+        <w:t xml:space="preserve">. RBAC imposes many limitations for the granularity of permissions among </w:t>
       </w:r>
       <w:r>
         <w:lastRenderedPageBreak/>
-        <w:t xml:space="preserve">grained </w:t>
-      </w:r>
-      <w:r>
-        <w:t xml:space="preserve">access </w:t>
-      </w:r>
-      <w:r>
-        <w:t>constraints</w:t>
-      </w:r>
-      <w:r>
-        <w:t xml:space="preserve">. RBAC imposes many limitations for the granularity of permissions among heterogeneous domains, </w:t>
+        <w:t xml:space="preserve">heterogeneous domains, </w:t>
       </w:r>
       <w:r>
         <w:t>resources</w:t>
@@ -6308,30 +6284,14 @@
       <w:r>
         <w:t xml:space="preserve">Figure </w:t>
       </w:r>
-      <w:r>
-        <w:fldChar w:fldCharType="begin"/>
-      </w:r>
-      <w:r>
-        <w:instrText xml:space="preserve"> SEQ Figur</w:instrText>
-      </w:r>
-      <w:r>
-        <w:instrText xml:space="preserve">e \* ARABIC </w:instrText>
-      </w:r>
-      <w:r>
-        <w:fldChar w:fldCharType="separate"/>
-      </w:r>
-      <w:r>
-        <w:rPr>
-          <w:noProof/>
-        </w:rPr>
-        <w:t>2</w:t>
-      </w:r>
-      <w:r>
-        <w:rPr>
-          <w:noProof/>
-        </w:rPr>
-        <w:fldChar w:fldCharType="end"/>
-      </w:r>
+      <w:fldSimple w:instr=" SEQ Figure \* ARABIC ">
+        <w:r>
+          <w:rPr>
+            <w:noProof/>
+          </w:rPr>
+          <w:t>2</w:t>
+        </w:r>
+      </w:fldSimple>
       <w:bookmarkEnd w:id="1"/>
       <w:r>
         <w:t xml:space="preserve"> GPWfMS</w:t>
@@ -7133,7 +7093,16 @@
         <w:t>, the</w:t>
       </w:r>
       <w:r>
-        <w:t xml:space="preserve">re is very few related work has been done </w:t>
+        <w:t xml:space="preserve">re is very few related work has </w:t>
+      </w:r>
+      <w:r>
+        <w:rPr>
+          <w:noProof/>
+        </w:rPr>
+        <w:t>been done</w:t>
+      </w:r>
+      <w:r>
+        <w:t xml:space="preserve"> </w:t>
       </w:r>
       <w:r>
         <w:t xml:space="preserve">on the real use case and implementation of such </w:t>
@@ -7316,7 +7285,6 @@
     </w:p>
     <w:p>
       <w:pPr>
-        <w:spacing w:after="0"/>
         <w:jc w:val="both"/>
         <w:rPr>
           <w:lang w:eastAsia="he-IL" w:bidi="he-IL"/>
@@ -7431,7 +7399,7 @@
         <w:rPr>
           <w:noProof/>
         </w:rPr>
-        <w:t>2</w:t>
+        <w:t>3</w:t>
       </w:r>
       <w:r>
         <w:rPr>
@@ -7545,14 +7513,12 @@
         </w:rPr>
         <w:t xml:space="preserve"> we need to understand an overview of the organizational aspects of workflow technology in the context of the workflow life cycle.</w:t>
       </w:r>
-    </w:p>
-    <w:p>
-      <w:pPr>
-        <w:jc w:val="both"/>
+      <w:r>
         <w:rPr>
           <w:lang w:eastAsia="he-IL" w:bidi="he-IL"/>
         </w:rPr>
-      </w:pPr>
+        <w:t xml:space="preserve"> </w:t>
+      </w:r>
       <w:r>
         <w:rPr>
           <w:spacing w:val="-1"/>
@@ -7609,15 +7575,7 @@
           <w:spacing w:val="-1"/>
           <w:lang w:val="x-none" w:eastAsia="x-none"/>
         </w:rPr>
-        <w:t xml:space="preserve"> more about </w:t>
-      </w:r>
-      <w:r>
-        <w:rPr>
-          <w:spacing w:val="-1"/>
-          <w:lang w:val="x-none" w:eastAsia="x-none"/>
-        </w:rPr>
-        <w:lastRenderedPageBreak/>
-        <w:t>how such system</w:t>
+        <w:t xml:space="preserve"> more about how such system</w:t>
       </w:r>
       <w:r>
         <w:rPr>
@@ -7719,6 +7677,7 @@
           <w:noProof/>
           <w:lang w:val="en-US" w:eastAsia="en-US"/>
         </w:rPr>
+        <w:lastRenderedPageBreak/>
         <w:drawing>
           <wp:inline distT="0" distB="0" distL="0" distR="0" wp14:anchorId="769347BA" wp14:editId="5CED9390">
             <wp:extent cx="2587697" cy="3605530"/>
@@ -7778,27 +7737,14 @@
       <w:r>
         <w:t xml:space="preserve">Figure </w:t>
       </w:r>
-      <w:r>
-        <w:fldChar w:fldCharType="begin"/>
-      </w:r>
-      <w:r>
-        <w:instrText xml:space="preserve"> SEQ Figure \* ARABIC </w:instrText>
-      </w:r>
-      <w:r>
-        <w:fldChar w:fldCharType="separate"/>
-      </w:r>
-      <w:r>
-        <w:rPr>
-          <w:noProof/>
-        </w:rPr>
-        <w:t>3</w:t>
-      </w:r>
-      <w:r>
-        <w:rPr>
-          <w:noProof/>
-        </w:rPr>
-        <w:fldChar w:fldCharType="end"/>
-      </w:r>
+      <w:fldSimple w:instr=" SEQ Figure \* ARABIC ">
+        <w:r>
+          <w:rPr>
+            <w:noProof/>
+          </w:rPr>
+          <w:t>3</w:t>
+        </w:r>
+      </w:fldSimple>
       <w:bookmarkEnd w:id="2"/>
       <w:r>
         <w:t xml:space="preserve"> </w:t>
@@ -7937,7 +7883,17 @@
           <w:spacing w:val="-1"/>
           <w:lang w:val="x-none" w:eastAsia="x-none"/>
         </w:rPr>
-        <w:t xml:space="preserve">APIs are used to connect enforcement points which control access to information. </w:t>
+        <w:t xml:space="preserve">APIs are used to connect enforcement points which control </w:t>
+      </w:r>
+      <w:bookmarkStart w:id="3" w:name="_GoBack"/>
+      <w:bookmarkEnd w:id="3"/>
+      <w:r>
+        <w:rPr>
+          <w:noProof/>
+          <w:spacing w:val="-1"/>
+          <w:lang w:val="x-none" w:eastAsia="x-none"/>
+        </w:rPr>
+        <w:t xml:space="preserve">access to information. </w:t>
       </w:r>
       <w:r>
         <w:rPr>
@@ -8971,81 +8927,78 @@
         <w:t xml:space="preserve"> using </w:t>
       </w:r>
       <w:r>
-        <w:t xml:space="preserve">centralized security policies and </w:t>
-      </w:r>
-      <w:r>
+        <w:t xml:space="preserve">centralized security policies and mechanisms </w:t>
+      </w:r>
+      <w:r>
+        <w:t xml:space="preserve">eliminates the tedious, repetitive, and labor-intensive manual procedures required to provision and manage </w:t>
+      </w:r>
+      <w:r>
+        <w:t>security measures.</w:t>
+      </w:r>
+      <w:r>
+        <w:rPr>
+          <w:spacing w:val="-1"/>
+          <w:lang w:eastAsia="x-none"/>
+        </w:rPr>
+        <w:t xml:space="preserve"> </w:t>
+      </w:r>
+      <w:r>
+        <w:rPr>
+          <w:spacing w:val="-1"/>
+          <w:lang w:val="x-none" w:eastAsia="x-none"/>
+        </w:rPr>
+        <w:t>GPWfMS</w:t>
+      </w:r>
+      <w:r>
+        <w:rPr>
+          <w:spacing w:val="-1"/>
+          <w:lang w:val="x-none" w:eastAsia="x-none"/>
+        </w:rPr>
+        <w:t xml:space="preserve"> act</w:t>
+      </w:r>
+      <w:r>
+        <w:rPr>
+          <w:spacing w:val="-1"/>
+          <w:lang w:eastAsia="x-none"/>
+        </w:rPr>
+        <w:t>s</w:t>
+      </w:r>
+      <w:r>
+        <w:rPr>
+          <w:spacing w:val="-1"/>
+          <w:lang w:val="x-none" w:eastAsia="x-none"/>
+        </w:rPr>
+        <w:t xml:space="preserve"> as a prototype with the proposed </w:t>
+      </w:r>
+      <w:r>
+        <w:rPr>
+          <w:noProof/>
+          <w:spacing w:val="-1"/>
+          <w:lang w:eastAsia="x-none"/>
+        </w:rPr>
+        <w:t>advance</w:t>
+      </w:r>
+      <w:r>
+        <w:rPr>
+          <w:noProof/>
+          <w:spacing w:val="-1"/>
+          <w:lang w:eastAsia="x-none"/>
+        </w:rPr>
+        <w:t>d</w:t>
+      </w:r>
+      <w:r>
+        <w:rPr>
+          <w:spacing w:val="-1"/>
+          <w:lang w:eastAsia="x-none"/>
+        </w:rPr>
+        <w:t xml:space="preserve"> </w:t>
+      </w:r>
+      <w:r>
+        <w:rPr>
+          <w:spacing w:val="-1"/>
+          <w:lang w:eastAsia="x-none"/>
+        </w:rPr>
         <w:lastRenderedPageBreak/>
-        <w:t xml:space="preserve">mechanisms </w:t>
-      </w:r>
-      <w:r>
-        <w:t xml:space="preserve">eliminates the tedious, repetitive, and labor-intensive manual procedures required to provision and manage </w:t>
-      </w:r>
-      <w:r>
-        <w:t>security measures.</w:t>
-      </w:r>
-      <w:r>
-        <w:rPr>
-          <w:spacing w:val="-1"/>
-          <w:lang w:eastAsia="x-none"/>
-        </w:rPr>
-        <w:t xml:space="preserve"> </w:t>
-      </w:r>
-      <w:r>
-        <w:rPr>
-          <w:spacing w:val="-1"/>
-          <w:lang w:val="x-none" w:eastAsia="x-none"/>
-        </w:rPr>
-        <w:t>GPWfMS</w:t>
-      </w:r>
-      <w:r>
-        <w:rPr>
-          <w:spacing w:val="-1"/>
-          <w:lang w:val="x-none" w:eastAsia="x-none"/>
-        </w:rPr>
-        <w:t xml:space="preserve"> act</w:t>
-      </w:r>
-      <w:r>
-        <w:rPr>
-          <w:spacing w:val="-1"/>
-          <w:lang w:eastAsia="x-none"/>
-        </w:rPr>
-        <w:t>s</w:t>
-      </w:r>
-      <w:r>
-        <w:rPr>
-          <w:spacing w:val="-1"/>
-          <w:lang w:val="x-none" w:eastAsia="x-none"/>
-        </w:rPr>
-        <w:t xml:space="preserve"> as a prototype with the proposed </w:t>
-      </w:r>
-      <w:r>
-        <w:rPr>
-          <w:noProof/>
-          <w:spacing w:val="-1"/>
-          <w:lang w:eastAsia="x-none"/>
-        </w:rPr>
-        <w:t>advance</w:t>
-      </w:r>
-      <w:r>
-        <w:rPr>
-          <w:noProof/>
-          <w:spacing w:val="-1"/>
-          <w:lang w:eastAsia="x-none"/>
-        </w:rPr>
-        <w:t>d</w:t>
-      </w:r>
-      <w:r>
-        <w:rPr>
-          <w:spacing w:val="-1"/>
-          <w:lang w:eastAsia="x-none"/>
-        </w:rPr>
-        <w:t xml:space="preserve"> </w:t>
-      </w:r>
-      <w:r>
-        <w:rPr>
-          <w:spacing w:val="-1"/>
-          <w:lang w:eastAsia="x-none"/>
-        </w:rPr>
         <w:t>features</w:t>
       </w:r>
       <w:r>
@@ -9290,32 +9243,19 @@
         <w:pStyle w:val="Caption"/>
         <w:framePr w:w="5040" w:h="3192" w:hRule="exact" w:wrap="around" w:vAnchor="page" w:hAnchor="page" w:x="6502" w:y="6514"/>
       </w:pPr>
-      <w:bookmarkStart w:id="3" w:name="_Ref448096946"/>
+      <w:bookmarkStart w:id="4" w:name="_Ref448096946"/>
       <w:r>
         <w:t xml:space="preserve">Figure </w:t>
       </w:r>
-      <w:r>
-        <w:fldChar w:fldCharType="begin"/>
-      </w:r>
-      <w:r>
-        <w:instrText xml:space="preserve"> SEQ Figure \* ARABIC </w:instrText>
-      </w:r>
-      <w:r>
-        <w:fldChar w:fldCharType="separate"/>
-      </w:r>
-      <w:r>
-        <w:rPr>
-          <w:noProof/>
-        </w:rPr>
-        <w:t>4</w:t>
-      </w:r>
-      <w:r>
-        <w:rPr>
-          <w:noProof/>
-        </w:rPr>
-        <w:fldChar w:fldCharType="end"/>
-      </w:r>
-      <w:bookmarkEnd w:id="3"/>
+      <w:fldSimple w:instr=" SEQ Figure \* ARABIC ">
+        <w:r>
+          <w:rPr>
+            <w:noProof/>
+          </w:rPr>
+          <w:t>4</w:t>
+        </w:r>
+      </w:fldSimple>
+      <w:bookmarkEnd w:id="4"/>
       <w:r>
         <w:t xml:space="preserve"> </w:t>
       </w:r>
@@ -10104,7 +10044,6 @@
           <w:spacing w:val="-1"/>
           <w:lang w:val="x-none" w:eastAsia="x-none"/>
         </w:rPr>
-        <w:lastRenderedPageBreak/>
         <w:t>The Proposal database collection contai</w:t>
       </w:r>
       <w:r>
@@ -10183,6 +10122,7 @@
           <w:szCs w:val="22"/>
           <w:lang w:val="x-none" w:eastAsia="x-none" w:bidi="ar-SA"/>
         </w:rPr>
+        <w:lastRenderedPageBreak/>
         <w:t>Project information</w:t>
       </w:r>
       <w:r>
@@ -10664,32 +10604,19 @@
         <w:pStyle w:val="Caption"/>
         <w:framePr w:w="5277" w:h="5407" w:hRule="exact" w:wrap="around" w:vAnchor="page" w:hAnchor="page" w:x="6850" w:y="7690"/>
       </w:pPr>
-      <w:bookmarkStart w:id="4" w:name="_Ref448173464"/>
+      <w:bookmarkStart w:id="5" w:name="_Ref448173464"/>
       <w:r>
         <w:t xml:space="preserve">Figure </w:t>
       </w:r>
-      <w:r>
-        <w:fldChar w:fldCharType="begin"/>
-      </w:r>
-      <w:r>
-        <w:instrText xml:space="preserve"> SEQ Figure \* ARABIC </w:instrText>
-      </w:r>
-      <w:r>
-        <w:fldChar w:fldCharType="separate"/>
-      </w:r>
-      <w:r>
-        <w:rPr>
-          <w:noProof/>
-        </w:rPr>
-        <w:t>5</w:t>
-      </w:r>
-      <w:r>
-        <w:rPr>
-          <w:noProof/>
-        </w:rPr>
-        <w:fldChar w:fldCharType="end"/>
-      </w:r>
-      <w:bookmarkEnd w:id="4"/>
+      <w:fldSimple w:instr=" SEQ Figure \* ARABIC ">
+        <w:r>
+          <w:rPr>
+            <w:noProof/>
+          </w:rPr>
+          <w:t>5</w:t>
+        </w:r>
+      </w:fldSimple>
+      <w:bookmarkEnd w:id="5"/>
       <w:r>
         <w:t xml:space="preserve"> </w:t>
       </w:r>
@@ -11377,84 +11304,80 @@
           <w:spacing w:val="-1"/>
           <w:lang w:val="x-none" w:eastAsia="x-none"/>
         </w:rPr>
-        <w:t xml:space="preserve">rules, </w:t>
-      </w:r>
-      <w:r>
-        <w:rPr>
-          <w:spacing w:val="-1"/>
-          <w:lang w:val="x-none" w:eastAsia="x-none"/>
-        </w:rPr>
+        <w:t xml:space="preserve">rules, policies, and policy sets </w:t>
+      </w:r>
+      <w:r>
+        <w:rPr>
+          <w:spacing w:val="-1"/>
+          <w:lang w:eastAsia="x-none"/>
+        </w:rPr>
+        <w:t>to come up with</w:t>
+      </w:r>
+      <w:r>
+        <w:rPr>
+          <w:spacing w:val="-1"/>
+          <w:lang w:eastAsia="x-none"/>
+        </w:rPr>
+        <w:t xml:space="preserve"> </w:t>
+      </w:r>
+      <w:r>
+        <w:rPr>
+          <w:spacing w:val="-1"/>
+          <w:lang w:eastAsia="x-none"/>
+        </w:rPr>
+        <w:t>a</w:t>
+      </w:r>
+      <w:r>
+        <w:rPr>
+          <w:spacing w:val="-1"/>
+          <w:lang w:eastAsia="x-none"/>
+        </w:rPr>
+        <w:t xml:space="preserve"> </w:t>
+      </w:r>
+      <w:r>
+        <w:rPr>
+          <w:noProof/>
+          <w:spacing w:val="-1"/>
+          <w:lang w:eastAsia="x-none"/>
+        </w:rPr>
+        <w:t>precise</w:t>
+      </w:r>
+      <w:r>
+        <w:rPr>
+          <w:spacing w:val="-1"/>
+          <w:lang w:eastAsia="x-none"/>
+        </w:rPr>
+        <w:t xml:space="preserve"> decision. </w:t>
+      </w:r>
+      <w:r>
+        <w:rPr>
+          <w:noProof/>
+          <w:spacing w:val="-1"/>
+          <w:lang w:eastAsia="x-none"/>
+        </w:rPr>
+        <w:t>T</w:t>
+      </w:r>
+      <w:r>
+        <w:rPr>
+          <w:noProof/>
+          <w:spacing w:val="-1"/>
+          <w:lang w:eastAsia="x-none"/>
+        </w:rPr>
+        <w:t>o</w:t>
+      </w:r>
+      <w:r>
+        <w:rPr>
+          <w:spacing w:val="-1"/>
+          <w:lang w:eastAsia="x-none"/>
+        </w:rPr>
+        <w:t xml:space="preserve"> </w:t>
+      </w:r>
+      <w:r>
+        <w:t xml:space="preserve">make it work seamlessly through dynamic changes to its run-time environment, react and </w:t>
+      </w:r>
+      <w:r>
         <w:lastRenderedPageBreak/>
-        <w:t xml:space="preserve">policies, and policy sets </w:t>
-      </w:r>
-      <w:r>
-        <w:rPr>
-          <w:spacing w:val="-1"/>
-          <w:lang w:eastAsia="x-none"/>
-        </w:rPr>
-        <w:t>to come up with</w:t>
-      </w:r>
-      <w:r>
-        <w:rPr>
-          <w:spacing w:val="-1"/>
-          <w:lang w:eastAsia="x-none"/>
-        </w:rPr>
-        <w:t xml:space="preserve"> </w:t>
-      </w:r>
-      <w:r>
-        <w:rPr>
-          <w:spacing w:val="-1"/>
-          <w:lang w:eastAsia="x-none"/>
-        </w:rPr>
-        <w:t>a</w:t>
-      </w:r>
-      <w:r>
-        <w:rPr>
-          <w:spacing w:val="-1"/>
-          <w:lang w:eastAsia="x-none"/>
-        </w:rPr>
-        <w:t xml:space="preserve"> </w:t>
-      </w:r>
-      <w:r>
-        <w:rPr>
-          <w:noProof/>
-          <w:spacing w:val="-1"/>
-          <w:lang w:eastAsia="x-none"/>
-        </w:rPr>
-        <w:t>precise</w:t>
-      </w:r>
-      <w:r>
-        <w:rPr>
-          <w:spacing w:val="-1"/>
-          <w:lang w:eastAsia="x-none"/>
-        </w:rPr>
-        <w:t xml:space="preserve"> decision. </w:t>
-      </w:r>
-      <w:r>
-        <w:rPr>
-          <w:noProof/>
-          <w:spacing w:val="-1"/>
-          <w:lang w:eastAsia="x-none"/>
-        </w:rPr>
-        <w:t>T</w:t>
-      </w:r>
-      <w:r>
-        <w:rPr>
-          <w:noProof/>
-          <w:spacing w:val="-1"/>
-          <w:lang w:eastAsia="x-none"/>
-        </w:rPr>
-        <w:t>o</w:t>
-      </w:r>
-      <w:r>
-        <w:rPr>
-          <w:spacing w:val="-1"/>
-          <w:lang w:eastAsia="x-none"/>
-        </w:rPr>
-        <w:t xml:space="preserve"> </w:t>
-      </w:r>
-      <w:r>
-        <w:t xml:space="preserve">make it work seamlessly through dynamic changes to its run-time environment, react and adapt to the rapid changes in process execution. </w:t>
+        <w:t xml:space="preserve">adapt to the rapid changes in process execution. </w:t>
       </w:r>
       <w:r>
         <w:rPr>
@@ -11507,10 +11430,18 @@
       </w:r>
       <w:r>
         <w:rPr>
-          <w:spacing w:val="-1"/>
-          <w:lang w:eastAsia="x-none"/>
-        </w:rPr>
-        <w:t>This is beneficial when</w:t>
+          <w:noProof/>
+          <w:spacing w:val="-1"/>
+          <w:lang w:eastAsia="x-none"/>
+        </w:rPr>
+        <w:t>This is</w:t>
+      </w:r>
+      <w:r>
+        <w:rPr>
+          <w:spacing w:val="-1"/>
+          <w:lang w:eastAsia="x-none"/>
+        </w:rPr>
+        <w:t xml:space="preserve"> beneficial when</w:t>
       </w:r>
       <w:r>
         <w:rPr>
@@ -11876,7 +11807,7 @@
         <w:rPr>
           <w:noProof/>
         </w:rPr>
-        <w:t>4</w:t>
+        <w:t>5</w:t>
       </w:r>
       <w:r>
         <w:rPr>
@@ -12416,32 +12347,19 @@
         <w:pStyle w:val="Caption"/>
         <w:framePr w:w="4311" w:h="4182" w:hRule="exact" w:wrap="around" w:vAnchor="page" w:hAnchor="page" w:x="7726" w:y="6112"/>
       </w:pPr>
-      <w:bookmarkStart w:id="5" w:name="_Ref448100155"/>
+      <w:bookmarkStart w:id="6" w:name="_Ref448100155"/>
       <w:r>
         <w:t xml:space="preserve">Figure </w:t>
       </w:r>
-      <w:r>
-        <w:fldChar w:fldCharType="begin"/>
-      </w:r>
-      <w:r>
-        <w:instrText xml:space="preserve"> SEQ Figure \* ARABIC </w:instrText>
-      </w:r>
-      <w:r>
-        <w:fldChar w:fldCharType="separate"/>
-      </w:r>
-      <w:r>
-        <w:rPr>
-          <w:noProof/>
-        </w:rPr>
-        <w:t>6</w:t>
-      </w:r>
-      <w:r>
-        <w:rPr>
-          <w:noProof/>
-        </w:rPr>
-        <w:fldChar w:fldCharType="end"/>
-      </w:r>
-      <w:bookmarkEnd w:id="5"/>
+      <w:fldSimple w:instr=" SEQ Figure \* ARABIC ">
+        <w:r>
+          <w:rPr>
+            <w:noProof/>
+          </w:rPr>
+          <w:t>6</w:t>
+        </w:r>
+      </w:fldSimple>
+      <w:bookmarkEnd w:id="6"/>
       <w:r>
         <w:t xml:space="preserve"> </w:t>
       </w:r>
@@ -12926,7 +12844,7 @@
         <w:rPr>
           <w:noProof/>
         </w:rPr>
-        <w:t>5</w:t>
+        <w:t>6</w:t>
       </w:r>
       <w:r>
         <w:rPr>
@@ -13165,7 +13083,6 @@
           <w:spacing w:val="-1"/>
           <w:lang w:eastAsia="x-none"/>
         </w:rPr>
-        <w:lastRenderedPageBreak/>
         <w:t>As</w:t>
       </w:r>
       <w:r>
@@ -13347,6 +13264,7 @@
           <w:spacing w:val="-1"/>
           <w:lang w:val="x-none" w:eastAsia="x-none"/>
         </w:rPr>
+        <w:lastRenderedPageBreak/>
         <w:t xml:space="preserve">The policy driven nature of the decisions requires that the decision-making capability </w:t>
       </w:r>
       <w:r>
@@ -13928,32 +13846,19 @@
                                 <w:lang w:val="x-none" w:eastAsia="x-none"/>
                               </w:rPr>
                             </w:pPr>
-                            <w:bookmarkStart w:id="6" w:name="_Ref448099753"/>
+                            <w:bookmarkStart w:id="7" w:name="_Ref448099753"/>
                             <w:r>
                               <w:t xml:space="preserve">Figure </w:t>
                             </w:r>
-                            <w:r>
-                              <w:fldChar w:fldCharType="begin"/>
-                            </w:r>
-                            <w:r>
-                              <w:instrText xml:space="preserve"> SEQ Figure \* ARABIC </w:instrText>
-                            </w:r>
-                            <w:r>
-                              <w:fldChar w:fldCharType="separate"/>
-                            </w:r>
-                            <w:r>
-                              <w:rPr>
-                                <w:noProof/>
-                              </w:rPr>
-                              <w:t>7</w:t>
-                            </w:r>
-                            <w:r>
-                              <w:rPr>
-                                <w:noProof/>
-                              </w:rPr>
-                              <w:fldChar w:fldCharType="end"/>
-                            </w:r>
-                            <w:bookmarkEnd w:id="6"/>
+                            <w:fldSimple w:instr=" SEQ Figure \* ARABIC ">
+                              <w:r>
+                                <w:rPr>
+                                  <w:noProof/>
+                                </w:rPr>
+                                <w:t>7</w:t>
+                              </w:r>
+                            </w:fldSimple>
+                            <w:bookmarkEnd w:id="7"/>
                             <w:r>
                               <w:t xml:space="preserve"> </w:t>
                             </w:r>
@@ -13975,7 +13880,7 @@
               </wp:anchor>
             </w:drawing>
           </mc:Choice>
-          <mc:Fallback xmlns="">
+          <mc:Fallback>
             <w:pict>
               <v:shapetype w14:anchorId="3FA4175C" id="_x0000_t202" coordsize="21600,21600" o:spt="202" path="m,l,21600r21600,l21600,xe">
                 <v:stroke joinstyle="miter"/>
@@ -13994,7 +13899,7 @@
                           <w:lang w:val="x-none" w:eastAsia="x-none"/>
                         </w:rPr>
                       </w:pPr>
-                      <w:bookmarkStart w:id="7" w:name="_Ref448099753"/>
+                      <w:bookmarkStart w:id="8" w:name="_Ref448099753"/>
                       <w:r>
                         <w:t xml:space="preserve">Figure </w:t>
                       </w:r>
@@ -14006,7 +13911,7 @@
                           <w:t>7</w:t>
                         </w:r>
                       </w:fldSimple>
-                      <w:bookmarkEnd w:id="7"/>
+                      <w:bookmarkEnd w:id="8"/>
                       <w:r>
                         <w:t xml:space="preserve"> </w:t>
                       </w:r>
@@ -14151,7 +14056,7 @@
         <w:rPr>
           <w:noProof/>
         </w:rPr>
-        <w:t>6</w:t>
+        <w:t>7</w:t>
       </w:r>
       <w:r>
         <w:rPr>
@@ -14792,7 +14697,6 @@
           <w:spacing w:val="-1"/>
           <w:lang w:val="x-none" w:eastAsia="x-none"/>
         </w:rPr>
-        <w:lastRenderedPageBreak/>
         <w:t xml:space="preserve">Once the policy </w:t>
       </w:r>
       <w:r>
@@ -14910,6 +14814,7 @@
           <w:spacing w:val="-1"/>
           <w:lang w:val="x-none" w:eastAsia="x-none"/>
         </w:rPr>
+        <w:lastRenderedPageBreak/>
         <w:t xml:space="preserve">In GPWfMS, A request for authorization lands at the PEP. The PEP </w:t>
       </w:r>
       <w:r>
@@ -16583,78 +16488,85 @@
           <w:spacing w:val="-1"/>
           <w:lang w:eastAsia="x-none"/>
         </w:rPr>
+        <w:t>is</w:t>
+      </w:r>
+      <w:r>
+        <w:rPr>
+          <w:spacing w:val="-1"/>
+          <w:lang w:val="x-none" w:eastAsia="x-none"/>
+        </w:rPr>
+        <w:t xml:space="preserve"> needed to manage the business process</w:t>
+      </w:r>
+      <w:r>
+        <w:rPr>
+          <w:spacing w:val="-1"/>
+          <w:lang w:eastAsia="x-none"/>
+        </w:rPr>
+        <w:t xml:space="preserve"> and can improve </w:t>
+      </w:r>
+      <w:r>
+        <w:rPr>
+          <w:spacing w:val="-1"/>
+          <w:lang w:eastAsia="x-none"/>
+        </w:rPr>
+        <w:t xml:space="preserve">application performance and stability, </w:t>
+      </w:r>
+      <w:r>
+        <w:rPr>
+          <w:spacing w:val="-1"/>
+          <w:lang w:eastAsia="x-none"/>
+        </w:rPr>
+        <w:t>also software</w:t>
+      </w:r>
+      <w:r>
+        <w:rPr>
+          <w:spacing w:val="-1"/>
+          <w:lang w:eastAsia="x-none"/>
+        </w:rPr>
+        <w:t xml:space="preserve"> maintainability.</w:t>
+      </w:r>
+      <w:r>
+        <w:rPr>
+          <w:spacing w:val="-1"/>
+          <w:lang w:eastAsia="x-none"/>
+        </w:rPr>
+        <w:t xml:space="preserve"> This </w:t>
+      </w:r>
+      <w:r>
+        <w:rPr>
+          <w:spacing w:val="-1"/>
+          <w:lang w:val="x-none" w:eastAsia="x-none"/>
+        </w:rPr>
+        <w:t>ability to configure the obligation fulfillme</w:t>
+      </w:r>
+      <w:r>
+        <w:rPr>
+          <w:spacing w:val="-1"/>
+          <w:lang w:val="x-none" w:eastAsia="x-none"/>
+        </w:rPr>
+        <w:t xml:space="preserve">nt requirement </w:t>
+      </w:r>
+      <w:r>
+        <w:rPr>
+          <w:spacing w:val="-1"/>
+          <w:lang w:eastAsia="x-none"/>
+        </w:rPr>
+        <w:t xml:space="preserve">externally </w:t>
+      </w:r>
+      <w:r>
+        <w:rPr>
+          <w:spacing w:val="-1"/>
+          <w:lang w:val="x-none" w:eastAsia="x-none"/>
+        </w:rPr>
+        <w:t xml:space="preserve">enables </w:t>
+      </w:r>
+      <w:r>
+        <w:rPr>
+          <w:spacing w:val="-1"/>
+          <w:lang w:val="x-none" w:eastAsia="x-none"/>
+        </w:rPr>
         <w:lastRenderedPageBreak/>
-        <w:t>is</w:t>
-      </w:r>
-      <w:r>
-        <w:rPr>
-          <w:spacing w:val="-1"/>
-          <w:lang w:val="x-none" w:eastAsia="x-none"/>
-        </w:rPr>
-        <w:t xml:space="preserve"> needed to manage the business process</w:t>
-      </w:r>
-      <w:r>
-        <w:rPr>
-          <w:spacing w:val="-1"/>
-          <w:lang w:eastAsia="x-none"/>
-        </w:rPr>
-        <w:t xml:space="preserve"> and can improve </w:t>
-      </w:r>
-      <w:r>
-        <w:rPr>
-          <w:spacing w:val="-1"/>
-          <w:lang w:eastAsia="x-none"/>
-        </w:rPr>
-        <w:t xml:space="preserve">application performance and stability, </w:t>
-      </w:r>
-      <w:r>
-        <w:rPr>
-          <w:spacing w:val="-1"/>
-          <w:lang w:eastAsia="x-none"/>
-        </w:rPr>
-        <w:t>also software</w:t>
-      </w:r>
-      <w:r>
-        <w:rPr>
-          <w:spacing w:val="-1"/>
-          <w:lang w:eastAsia="x-none"/>
-        </w:rPr>
-        <w:t xml:space="preserve"> maintainability.</w:t>
-      </w:r>
-      <w:r>
-        <w:rPr>
-          <w:spacing w:val="-1"/>
-          <w:lang w:eastAsia="x-none"/>
-        </w:rPr>
-        <w:t xml:space="preserve"> This </w:t>
-      </w:r>
-      <w:r>
-        <w:rPr>
-          <w:spacing w:val="-1"/>
-          <w:lang w:val="x-none" w:eastAsia="x-none"/>
-        </w:rPr>
-        <w:t>ability to configure the obligation fulfillme</w:t>
-      </w:r>
-      <w:r>
-        <w:rPr>
-          <w:spacing w:val="-1"/>
-          <w:lang w:val="x-none" w:eastAsia="x-none"/>
-        </w:rPr>
-        <w:t xml:space="preserve">nt requirement </w:t>
-      </w:r>
-      <w:r>
-        <w:rPr>
-          <w:spacing w:val="-1"/>
-          <w:lang w:eastAsia="x-none"/>
-        </w:rPr>
-        <w:t xml:space="preserve">externally </w:t>
-      </w:r>
-      <w:r>
-        <w:rPr>
-          <w:spacing w:val="-1"/>
-          <w:lang w:val="x-none" w:eastAsia="x-none"/>
-        </w:rPr>
-        <w:t xml:space="preserve">enables an administrator to activate or deactivate </w:t>
+        <w:t xml:space="preserve">an administrator to activate or deactivate </w:t>
       </w:r>
       <w:r>
         <w:rPr>
@@ -18065,75 +17977,75 @@
         <w:t xml:space="preserve"> behalf. </w:t>
       </w:r>
       <w:r>
-        <w:t xml:space="preserve">This situation typically occurs if there are not enough users to process the workload or user wants to offload his increased tasks with his sub-coordinates. At </w:t>
+        <w:t xml:space="preserve">This situation typically occurs if there are not enough users to process the workload or user wants to offload his increased tasks with his sub-coordinates. At such </w:t>
+      </w:r>
+      <w:r>
+        <w:t>situation</w:t>
+      </w:r>
+      <w:r>
+        <w:t>, it is necessary to</w:t>
+      </w:r>
+      <w:r>
+        <w:rPr>
+          <w:spacing w:val="-1"/>
+          <w:lang w:eastAsia="x-none"/>
+        </w:rPr>
+        <w:t xml:space="preserve"> </w:t>
+      </w:r>
+      <w:r>
+        <w:t xml:space="preserve">add additional resources to the workflow system. </w:t>
+      </w:r>
+      <w:r>
+        <w:rPr>
+          <w:noProof/>
+        </w:rPr>
+        <w:t xml:space="preserve">Delegation </w:t>
+      </w:r>
+      <w:r>
+        <w:rPr>
+          <w:noProof/>
+        </w:rPr>
+        <w:t>all</w:t>
+      </w:r>
+      <w:r>
+        <w:rPr>
+          <w:noProof/>
+        </w:rPr>
+        <w:t xml:space="preserve">ows </w:t>
+      </w:r>
+      <w:r>
+        <w:rPr>
+          <w:noProof/>
+        </w:rPr>
+        <w:t xml:space="preserve">global administrators to delegate constrained administrative rights </w:t>
+      </w:r>
+      <w:r>
+        <w:rPr>
+          <w:noProof/>
+        </w:rPr>
+        <w:t>to local administrators.</w:t>
+      </w:r>
+      <w:r>
+        <w:t xml:space="preserve"> </w:t>
+      </w:r>
+      <w:r>
+        <w:rPr>
+          <w:noProof/>
+        </w:rPr>
+        <w:t>Thus</w:t>
+      </w:r>
+      <w:r>
+        <w:rPr>
+          <w:noProof/>
+        </w:rPr>
+        <w:t>,</w:t>
+      </w:r>
+      <w:r>
+        <w:t xml:space="preserve"> by dynamic </w:t>
       </w:r>
       <w:r>
         <w:lastRenderedPageBreak/>
-        <w:t xml:space="preserve">such </w:t>
-      </w:r>
-      <w:r>
-        <w:t>situation</w:t>
-      </w:r>
-      <w:r>
-        <w:t>, it is necessary to</w:t>
-      </w:r>
-      <w:r>
-        <w:rPr>
-          <w:spacing w:val="-1"/>
-          <w:lang w:eastAsia="x-none"/>
-        </w:rPr>
-        <w:t xml:space="preserve"> </w:t>
-      </w:r>
-      <w:r>
-        <w:t xml:space="preserve">add additional resources to the workflow system. </w:t>
-      </w:r>
-      <w:r>
-        <w:rPr>
-          <w:noProof/>
-        </w:rPr>
-        <w:t xml:space="preserve">Delegation </w:t>
-      </w:r>
-      <w:r>
-        <w:rPr>
-          <w:noProof/>
-        </w:rPr>
-        <w:t>all</w:t>
-      </w:r>
-      <w:r>
-        <w:rPr>
-          <w:noProof/>
-        </w:rPr>
-        <w:t xml:space="preserve">ows </w:t>
-      </w:r>
-      <w:r>
-        <w:rPr>
-          <w:noProof/>
-        </w:rPr>
-        <w:t xml:space="preserve">global administrators to delegate constrained administrative rights </w:t>
-      </w:r>
-      <w:r>
-        <w:rPr>
-          <w:noProof/>
-        </w:rPr>
-        <w:t>to local administrators.</w:t>
-      </w:r>
-      <w:r>
-        <w:t xml:space="preserve"> </w:t>
-      </w:r>
-      <w:r>
-        <w:rPr>
-          <w:noProof/>
-        </w:rPr>
-        <w:t>Thus</w:t>
-      </w:r>
-      <w:r>
-        <w:rPr>
-          <w:noProof/>
-        </w:rPr>
-        <w:t>,</w:t>
-      </w:r>
-      <w:r>
-        <w:t xml:space="preserve"> by dynamic delegation workflow system offers the user an ability to change the routing process during execution time preventing obstruction of the workflow. </w:t>
+        <w:t xml:space="preserve">delegation workflow system offers the user an ability to change the routing process during execution time preventing obstruction of the workflow. </w:t>
       </w:r>
       <w:r>
         <w:rPr>
@@ -20533,8 +20445,6 @@
       <w:r>
         <w:t>Bibliography</w:t>
       </w:r>
-      <w:bookmarkStart w:id="7" w:name="_GoBack"/>
-      <w:bookmarkEnd w:id="7"/>
     </w:p>
     <w:p>
       <w:pPr>
@@ -22448,8 +22358,8 @@
         <w:jc w:val="both"/>
       </w:pPr>
     </w:p>
-    <w:bookmarkStart w:id="8" w:name="_MON_1521883483"/>
-    <w:bookmarkEnd w:id="8"/>
+    <w:bookmarkStart w:id="9" w:name="_MON_1521883483"/>
+    <w:bookmarkEnd w:id="9"/>
     <w:p>
       <w:pPr>
         <w:jc w:val="center"/>
@@ -22475,10 +22385,10 @@
             <v:path o:extrusionok="f" gradientshapeok="t" o:connecttype="rect"/>
             <o:lock v:ext="edit" aspectratio="t"/>
           </v:shapetype>
-          <v:shape id="_x0000_i1025" type="#_x0000_t75" style="width:468.75pt;height:439.5pt" o:ole="">
+          <v:shape id="_x0000_i1025" type="#_x0000_t75" style="width:469.05pt;height:439.5pt" o:ole="">
             <v:imagedata r:id="rId19" o:title=""/>
           </v:shape>
-          <o:OLEObject Type="Embed" ProgID="Word.OpenDocumentText.12" ShapeID="_x0000_i1025" DrawAspect="Content" ObjectID="_1522445327" r:id="rId20"/>
+          <o:OLEObject Type="Embed" ProgID="Word.OpenDocumentText.12" ShapeID="_x0000_i1025" DrawAspect="Content" ObjectID="_1522485955" r:id="rId20"/>
         </w:object>
       </w:r>
     </w:p>
@@ -22638,7 +22548,7 @@
 </file>
 
 <file path=word/endnotes.xml><?xml version="1.0" encoding="utf-8"?>
-<w:endnotes xmlns:wpc="http://schemas.microsoft.com/office/word/2010/wordprocessingCanvas" xmlns:cx="http://schemas.microsoft.com/office/drawing/2014/chartex" xmlns:cx1="http://schemas.microsoft.com/office/drawing/2015/9/8/chartex" xmlns:cx2="http://schemas.microsoft.com/office/drawing/2015/10/21/chartex" xmlns:mc="http://schemas.openxmlformats.org/markup-compatibility/2006" xmlns:o="urn:schemas-microsoft-com:office:office" xmlns:r="http://schemas.openxmlformats.org/officeDocument/2006/relationships" xmlns:m="http://schemas.openxmlformats.org/officeDocument/2006/math" xmlns:v="urn:schemas-microsoft-com:vml" xmlns:wp14="http://schemas.microsoft.com/office/word/2010/wordprocessingDrawing" xmlns:wp="http://schemas.openxmlformats.org/drawingml/2006/wordprocessingDrawing" xmlns:w10="urn:schemas-microsoft-com:office:word" xmlns:w="http://schemas.openxmlformats.org/wordprocessingml/2006/main" xmlns:w14="http://schemas.microsoft.com/office/word/2010/wordml" xmlns:w15="http://schemas.microsoft.com/office/word/2012/wordml" xmlns:w16se="http://schemas.microsoft.com/office/word/2015/wordml/symex" xmlns:wpg="http://schemas.microsoft.com/office/word/2010/wordprocessingGroup" xmlns:wpi="http://schemas.microsoft.com/office/word/2010/wordprocessingInk" xmlns:wne="http://schemas.microsoft.com/office/word/2006/wordml" xmlns:wps="http://schemas.microsoft.com/office/word/2010/wordprocessingShape" mc:Ignorable="w14 w15 w16se wp14">
+<w:endnotes xmlns:wpc="http://schemas.microsoft.com/office/word/2010/wordprocessingCanvas" xmlns:mc="http://schemas.openxmlformats.org/markup-compatibility/2006" xmlns:o="urn:schemas-microsoft-com:office:office" xmlns:r="http://schemas.openxmlformats.org/officeDocument/2006/relationships" xmlns:m="http://schemas.openxmlformats.org/officeDocument/2006/math" xmlns:v="urn:schemas-microsoft-com:vml" xmlns:wp14="http://schemas.microsoft.com/office/word/2010/wordprocessingDrawing" xmlns:wp="http://schemas.openxmlformats.org/drawingml/2006/wordprocessingDrawing" xmlns:w10="urn:schemas-microsoft-com:office:word" xmlns:w="http://schemas.openxmlformats.org/wordprocessingml/2006/main" xmlns:w14="http://schemas.microsoft.com/office/word/2010/wordml" xmlns:w15="http://schemas.microsoft.com/office/word/2012/wordml" xmlns:wpg="http://schemas.microsoft.com/office/word/2010/wordprocessingGroup" xmlns:wpi="http://schemas.microsoft.com/office/word/2010/wordprocessingInk" xmlns:wne="http://schemas.microsoft.com/office/word/2006/wordml" xmlns:wps="http://schemas.microsoft.com/office/word/2010/wordprocessingShape" mc:Ignorable="w14 w15 wp14">
   <w:endnote w:type="separator" w:id="-1">
     <w:p>
       <w:pPr>
@@ -22670,7 +22580,7 @@
 </file>
 
 <file path=word/footnotes.xml><?xml version="1.0" encoding="utf-8"?>
-<w:footnotes xmlns:wpc="http://schemas.microsoft.com/office/word/2010/wordprocessingCanvas" xmlns:cx="http://schemas.microsoft.com/office/drawing/2014/chartex" xmlns:cx1="http://schemas.microsoft.com/office/drawing/2015/9/8/chartex" xmlns:cx2="http://schemas.microsoft.com/office/drawing/2015/10/21/chartex" xmlns:mc="http://schemas.openxmlformats.org/markup-compatibility/2006" xmlns:o="urn:schemas-microsoft-com:office:office" xmlns:r="http://schemas.openxmlformats.org/officeDocument/2006/relationships" xmlns:m="http://schemas.openxmlformats.org/officeDocument/2006/math" xmlns:v="urn:schemas-microsoft-com:vml" xmlns:wp14="http://schemas.microsoft.com/office/word/2010/wordprocessingDrawing" xmlns:wp="http://schemas.openxmlformats.org/drawingml/2006/wordprocessingDrawing" xmlns:w10="urn:schemas-microsoft-com:office:word" xmlns:w="http://schemas.openxmlformats.org/wordprocessingml/2006/main" xmlns:w14="http://schemas.microsoft.com/office/word/2010/wordml" xmlns:w15="http://schemas.microsoft.com/office/word/2012/wordml" xmlns:w16se="http://schemas.microsoft.com/office/word/2015/wordml/symex" xmlns:wpg="http://schemas.microsoft.com/office/word/2010/wordprocessingGroup" xmlns:wpi="http://schemas.microsoft.com/office/word/2010/wordprocessingInk" xmlns:wne="http://schemas.microsoft.com/office/word/2006/wordml" xmlns:wps="http://schemas.microsoft.com/office/word/2010/wordprocessingShape" mc:Ignorable="w14 w15 w16se wp14">
+<w:footnotes xmlns:wpc="http://schemas.microsoft.com/office/word/2010/wordprocessingCanvas" xmlns:mc="http://schemas.openxmlformats.org/markup-compatibility/2006" xmlns:o="urn:schemas-microsoft-com:office:office" xmlns:r="http://schemas.openxmlformats.org/officeDocument/2006/relationships" xmlns:m="http://schemas.openxmlformats.org/officeDocument/2006/math" xmlns:v="urn:schemas-microsoft-com:vml" xmlns:wp14="http://schemas.microsoft.com/office/word/2010/wordprocessingDrawing" xmlns:wp="http://schemas.openxmlformats.org/drawingml/2006/wordprocessingDrawing" xmlns:w10="urn:schemas-microsoft-com:office:word" xmlns:w="http://schemas.openxmlformats.org/wordprocessingml/2006/main" xmlns:w14="http://schemas.microsoft.com/office/word/2010/wordml" xmlns:w15="http://schemas.microsoft.com/office/word/2012/wordml" xmlns:wpg="http://schemas.microsoft.com/office/word/2010/wordprocessingGroup" xmlns:wpi="http://schemas.microsoft.com/office/word/2010/wordprocessingInk" xmlns:wne="http://schemas.microsoft.com/office/word/2006/wordml" xmlns:wps="http://schemas.microsoft.com/office/word/2010/wordprocessingShape" mc:Ignorable="w14 w15 wp14">
   <w:footnote w:type="separator" w:id="-1">
     <w:p>
       <w:pPr>
@@ -22922,7 +22832,7 @@
 </file>
 
 <file path=word/numbering.xml><?xml version="1.0" encoding="utf-8"?>
-<w:numbering xmlns:wpc="http://schemas.microsoft.com/office/word/2010/wordprocessingCanvas" xmlns:cx="http://schemas.microsoft.com/office/drawing/2014/chartex" xmlns:cx1="http://schemas.microsoft.com/office/drawing/2015/9/8/chartex" xmlns:cx2="http://schemas.microsoft.com/office/drawing/2015/10/21/chartex" xmlns:mc="http://schemas.openxmlformats.org/markup-compatibility/2006" xmlns:o="urn:schemas-microsoft-com:office:office" xmlns:r="http://schemas.openxmlformats.org/officeDocument/2006/relationships" xmlns:m="http://schemas.openxmlformats.org/officeDocument/2006/math" xmlns:v="urn:schemas-microsoft-com:vml" xmlns:wp14="http://schemas.microsoft.com/office/word/2010/wordprocessingDrawing" xmlns:wp="http://schemas.openxmlformats.org/drawingml/2006/wordprocessingDrawing" xmlns:w10="urn:schemas-microsoft-com:office:word" xmlns:w="http://schemas.openxmlformats.org/wordprocessingml/2006/main" xmlns:w14="http://schemas.microsoft.com/office/word/2010/wordml" xmlns:w15="http://schemas.microsoft.com/office/word/2012/wordml" xmlns:w16se="http://schemas.microsoft.com/office/word/2015/wordml/symex" xmlns:wpg="http://schemas.microsoft.com/office/word/2010/wordprocessingGroup" xmlns:wpi="http://schemas.microsoft.com/office/word/2010/wordprocessingInk" xmlns:wne="http://schemas.microsoft.com/office/word/2006/wordml" xmlns:wps="http://schemas.microsoft.com/office/word/2010/wordprocessingShape" mc:Ignorable="w14 w15 w16se wp14">
+<w:numbering xmlns:wpc="http://schemas.microsoft.com/office/word/2010/wordprocessingCanvas" xmlns:mc="http://schemas.openxmlformats.org/markup-compatibility/2006" xmlns:o="urn:schemas-microsoft-com:office:office" xmlns:r="http://schemas.openxmlformats.org/officeDocument/2006/relationships" xmlns:m="http://schemas.openxmlformats.org/officeDocument/2006/math" xmlns:v="urn:schemas-microsoft-com:vml" xmlns:wp14="http://schemas.microsoft.com/office/word/2010/wordprocessingDrawing" xmlns:wp="http://schemas.openxmlformats.org/drawingml/2006/wordprocessingDrawing" xmlns:w10="urn:schemas-microsoft-com:office:word" xmlns:w="http://schemas.openxmlformats.org/wordprocessingml/2006/main" xmlns:w14="http://schemas.microsoft.com/office/word/2010/wordml" xmlns:w15="http://schemas.microsoft.com/office/word/2012/wordml" xmlns:wpg="http://schemas.microsoft.com/office/word/2010/wordprocessingGroup" xmlns:wpi="http://schemas.microsoft.com/office/word/2010/wordprocessingInk" xmlns:wne="http://schemas.microsoft.com/office/word/2006/wordml" xmlns:wps="http://schemas.microsoft.com/office/word/2010/wordprocessingShape" mc:Ignorable="w14 w15 wp14">
   <w:abstractNum w:abstractNumId="0" w15:restartNumberingAfterBreak="0">
     <w:nsid w:val="00E21AA9"/>
     <w:multiLevelType w:val="hybridMultilevel"/>
@@ -24870,7 +24780,7 @@
 </file>
 
 <file path=word/styles.xml><?xml version="1.0" encoding="utf-8"?>
-<w:styles xmlns:mc="http://schemas.openxmlformats.org/markup-compatibility/2006" xmlns:r="http://schemas.openxmlformats.org/officeDocument/2006/relationships" xmlns:w="http://schemas.openxmlformats.org/wordprocessingml/2006/main" xmlns:w14="http://schemas.microsoft.com/office/word/2010/wordml" xmlns:w15="http://schemas.microsoft.com/office/word/2012/wordml" xmlns:w16se="http://schemas.microsoft.com/office/word/2015/wordml/symex" mc:Ignorable="w14 w15 w16se">
+<w:styles xmlns:mc="http://schemas.openxmlformats.org/markup-compatibility/2006" xmlns:r="http://schemas.openxmlformats.org/officeDocument/2006/relationships" xmlns:w="http://schemas.openxmlformats.org/wordprocessingml/2006/main" xmlns:w14="http://schemas.microsoft.com/office/word/2010/wordml" xmlns:w15="http://schemas.microsoft.com/office/word/2012/wordml" mc:Ignorable="w14 w15">
   <w:docDefaults>
     <w:rPrDefault>
       <w:rPr>
@@ -24885,7 +24795,7 @@
       </w:pPr>
     </w:pPrDefault>
   </w:docDefaults>
-  <w:latentStyles w:defLockedState="0" w:defUIPriority="99" w:defSemiHidden="0" w:defUnhideWhenUsed="0" w:defQFormat="0" w:count="372">
+  <w:latentStyles w:defLockedState="0" w:defUIPriority="99" w:defSemiHidden="0" w:defUnhideWhenUsed="0" w:defQFormat="0" w:count="371">
     <w:lsdException w:name="Normal" w:uiPriority="0" w:qFormat="1"/>
     <w:lsdException w:name="heading 1" w:uiPriority="9" w:qFormat="1"/>
     <w:lsdException w:name="heading 2" w:semiHidden="1" w:uiPriority="9" w:unhideWhenUsed="1" w:qFormat="1"/>
@@ -25257,7 +25167,6 @@
     <w:lsdException w:name="List Table 5 Dark Accent 6" w:uiPriority="50"/>
     <w:lsdException w:name="List Table 6 Colorful Accent 6" w:uiPriority="51"/>
     <w:lsdException w:name="List Table 7 Colorful Accent 6" w:uiPriority="52"/>
-    <w:lsdException w:name="Mention" w:semiHidden="1" w:unhideWhenUsed="1"/>
   </w:latentStyles>
   <w:style w:type="paragraph" w:default="1" w:styleId="Normal">
     <w:name w:val="Normal"/>
@@ -25989,7 +25898,7 @@
 </file>
 
 <file path=customXml/itemProps1.xml><?xml version="1.0" encoding="utf-8"?>
-<ds:datastoreItem xmlns:ds="http://schemas.openxmlformats.org/officeDocument/2006/customXml" ds:itemID="{B4C4C3F4-B45A-41E3-A725-DDD2D49B8032}">
+<ds:datastoreItem xmlns:ds="http://schemas.openxmlformats.org/officeDocument/2006/customXml" ds:itemID="{D1DC3F4A-16E8-4E27-861D-A1703A1D7D46}">
   <ds:schemaRefs>
     <ds:schemaRef ds:uri="http://schemas.openxmlformats.org/officeDocument/2006/bibliography"/>
   </ds:schemaRefs>

</xml_diff>